<commit_message>
CourseWork: Changes in doc
</commit_message>
<xml_diff>
--- a/.COURSEWORK/Шило_Юрий_Курсовая_работа.docx
+++ b/.COURSEWORK/Шило_Юрий_Курсовая_работа.docx
@@ -3752,7 +3752,25 @@
           <w:sz w:val="28"/>
           <w:szCs w:val="28"/>
         </w:rPr>
-        <w:t>Целью разработки моего мобильного приложения состоит в том, чтобы обеспечить конечных пользователей сервисом, который помог бы им сохранять интересующие игры не на бумажном носителе, а в удобном мобильном приложении. Так же помочь пользователю вести список игр в которые тот играет или еще собирается играть.</w:t>
+        <w:t xml:space="preserve">Целью разработки моего мобильного приложения состоит в том, чтобы обеспечить конечных пользователей сервисом, который помог бы им сохранять интересующие игры не на бумажном носителе, а в удобном мобильном приложении. Так же помочь пользователю вести список </w:t>
+      </w:r>
+      <w:proofErr w:type="gramStart"/>
+      <w:r>
+        <w:rPr>
+          <w:color w:val="FF0000"/>
+          <w:sz w:val="28"/>
+          <w:szCs w:val="28"/>
+        </w:rPr>
+        <w:t>игр</w:t>
+      </w:r>
+      <w:proofErr w:type="gramEnd"/>
+      <w:r>
+        <w:rPr>
+          <w:color w:val="FF0000"/>
+          <w:sz w:val="28"/>
+          <w:szCs w:val="28"/>
+        </w:rPr>
+        <w:t xml:space="preserve"> в которые тот играет или еще собирается играть.</w:t>
       </w:r>
     </w:p>
     <w:p>
@@ -3796,6 +3814,7 @@
           <w:color w:val="FF0000"/>
           <w:sz w:val="28"/>
           <w:szCs w:val="28"/>
+          <w:lang w:val="en-US"/>
         </w:rPr>
       </w:pPr>
       <w:r>
@@ -3804,57 +3823,631 @@
           <w:sz w:val="28"/>
           <w:szCs w:val="28"/>
         </w:rPr>
-        <w:t xml:space="preserve">Функциональные требования </w:t>
-      </w:r>
-    </w:p>
-    <w:p>
-      <w:pPr>
-        <w:widowControl/>
-        <w:autoSpaceDE/>
-        <w:autoSpaceDN/>
-        <w:adjustRightInd/>
-        <w:spacing w:line="360" w:lineRule="auto"/>
-        <w:ind w:firstLine="709"/>
-        <w:jc w:val="center"/>
-        <w:rPr>
-          <w:i/>
-          <w:iCs/>
+        <w:t>Функциональные требования</w:t>
+      </w:r>
+      <w:r>
+        <w:rPr>
           <w:color w:val="FF0000"/>
           <w:sz w:val="28"/>
           <w:szCs w:val="28"/>
-        </w:rPr>
-      </w:pPr>
-      <w:r>
-        <w:rPr>
-          <w:i/>
-          <w:iCs/>
+          <w:lang w:val="en-US"/>
+        </w:rPr>
+        <w:t>:</w:t>
+      </w:r>
+    </w:p>
+    <w:p>
+      <w:pPr>
+        <w:pStyle w:val="aa"/>
+        <w:widowControl/>
+        <w:numPr>
+          <w:ilvl w:val="0"/>
+          <w:numId w:val="25"/>
+        </w:numPr>
+        <w:autoSpaceDE/>
+        <w:autoSpaceDN/>
+        <w:adjustRightInd/>
+        <w:spacing w:line="360" w:lineRule="auto"/>
+        <w:jc w:val="both"/>
+        <w:rPr>
           <w:color w:val="FF0000"/>
           <w:sz w:val="28"/>
           <w:szCs w:val="28"/>
         </w:rPr>
-        <w:t>(</w:t>
-      </w:r>
-      <w:proofErr w:type="spellStart"/>
-      <w:r>
-        <w:rPr>
-          <w:i/>
-          <w:iCs/>
+      </w:pPr>
+      <w:r>
+        <w:rPr>
           <w:color w:val="FF0000"/>
           <w:sz w:val="28"/>
           <w:szCs w:val="28"/>
         </w:rPr>
-        <w:t>пу-пу-пу</w:t>
-      </w:r>
-      <w:proofErr w:type="spellEnd"/>
-      <w:r>
-        <w:rPr>
-          <w:i/>
-          <w:iCs/>
+        <w:t>Исключить доступ для не зарегистрированных пользователей</w:t>
+      </w:r>
+      <w:r>
+        <w:rPr>
           <w:color w:val="FF0000"/>
           <w:sz w:val="28"/>
           <w:szCs w:val="28"/>
         </w:rPr>
-        <w:t>)</w:t>
+        <w:t>;</w:t>
+      </w:r>
+    </w:p>
+    <w:p>
+      <w:pPr>
+        <w:pStyle w:val="aa"/>
+        <w:widowControl/>
+        <w:numPr>
+          <w:ilvl w:val="0"/>
+          <w:numId w:val="25"/>
+        </w:numPr>
+        <w:autoSpaceDE/>
+        <w:autoSpaceDN/>
+        <w:adjustRightInd/>
+        <w:spacing w:line="360" w:lineRule="auto"/>
+        <w:jc w:val="both"/>
+        <w:rPr>
+          <w:color w:val="FF0000"/>
+          <w:sz w:val="28"/>
+          <w:szCs w:val="28"/>
+        </w:rPr>
+      </w:pPr>
+      <w:r>
+        <w:rPr>
+          <w:color w:val="FF0000"/>
+          <w:sz w:val="28"/>
+          <w:szCs w:val="28"/>
+        </w:rPr>
+        <w:lastRenderedPageBreak/>
+        <w:t>Возможность просматривать игры, которые уже вышли или только были анонсированы</w:t>
+      </w:r>
+      <w:r>
+        <w:rPr>
+          <w:color w:val="FF0000"/>
+          <w:sz w:val="28"/>
+          <w:szCs w:val="28"/>
+        </w:rPr>
+        <w:t>;</w:t>
+      </w:r>
+    </w:p>
+    <w:p>
+      <w:pPr>
+        <w:pStyle w:val="aa"/>
+        <w:widowControl/>
+        <w:numPr>
+          <w:ilvl w:val="0"/>
+          <w:numId w:val="25"/>
+        </w:numPr>
+        <w:autoSpaceDE/>
+        <w:autoSpaceDN/>
+        <w:adjustRightInd/>
+        <w:spacing w:line="360" w:lineRule="auto"/>
+        <w:jc w:val="both"/>
+        <w:rPr>
+          <w:color w:val="FF0000"/>
+          <w:sz w:val="28"/>
+          <w:szCs w:val="28"/>
+        </w:rPr>
+      </w:pPr>
+      <w:r>
+        <w:rPr>
+          <w:color w:val="FF0000"/>
+          <w:sz w:val="28"/>
+          <w:szCs w:val="28"/>
+        </w:rPr>
+        <w:t>Возможность просматривать информацию о каждой игре (Название, логотип, дату выхода, издателя и разработчика)</w:t>
+      </w:r>
+      <w:r>
+        <w:rPr>
+          <w:color w:val="FF0000"/>
+          <w:sz w:val="28"/>
+          <w:szCs w:val="28"/>
+        </w:rPr>
+        <w:t>;</w:t>
+      </w:r>
+    </w:p>
+    <w:p>
+      <w:pPr>
+        <w:pStyle w:val="aa"/>
+        <w:widowControl/>
+        <w:numPr>
+          <w:ilvl w:val="0"/>
+          <w:numId w:val="25"/>
+        </w:numPr>
+        <w:autoSpaceDE/>
+        <w:autoSpaceDN/>
+        <w:adjustRightInd/>
+        <w:spacing w:line="360" w:lineRule="auto"/>
+        <w:jc w:val="both"/>
+        <w:rPr>
+          <w:color w:val="FF0000"/>
+          <w:sz w:val="28"/>
+          <w:szCs w:val="28"/>
+        </w:rPr>
+      </w:pPr>
+      <w:r>
+        <w:rPr>
+          <w:color w:val="FF0000"/>
+          <w:sz w:val="28"/>
+          <w:szCs w:val="28"/>
+        </w:rPr>
+        <w:t>Возможность добавлять игру в свои списки</w:t>
+      </w:r>
+      <w:r>
+        <w:rPr>
+          <w:color w:val="FF0000"/>
+          <w:sz w:val="28"/>
+          <w:szCs w:val="28"/>
+        </w:rPr>
+        <w:t>;</w:t>
+      </w:r>
+    </w:p>
+    <w:p>
+      <w:pPr>
+        <w:pStyle w:val="aa"/>
+        <w:widowControl/>
+        <w:numPr>
+          <w:ilvl w:val="0"/>
+          <w:numId w:val="25"/>
+        </w:numPr>
+        <w:autoSpaceDE/>
+        <w:autoSpaceDN/>
+        <w:adjustRightInd/>
+        <w:spacing w:line="360" w:lineRule="auto"/>
+        <w:jc w:val="both"/>
+        <w:rPr>
+          <w:color w:val="FF0000"/>
+          <w:sz w:val="28"/>
+          <w:szCs w:val="28"/>
+        </w:rPr>
+      </w:pPr>
+      <w:r>
+        <w:rPr>
+          <w:color w:val="FF0000"/>
+          <w:sz w:val="28"/>
+          <w:szCs w:val="28"/>
+        </w:rPr>
+        <w:t>Возможность отслеживать в календаре игры, которые еще не вышли.</w:t>
+      </w:r>
+    </w:p>
+    <w:p>
+      <w:pPr>
+        <w:widowControl/>
+        <w:autoSpaceDE/>
+        <w:autoSpaceDN/>
+        <w:adjustRightInd/>
+        <w:spacing w:line="360" w:lineRule="auto"/>
+        <w:ind w:left="709"/>
+        <w:jc w:val="both"/>
+        <w:rPr>
+          <w:color w:val="FF0000"/>
+          <w:sz w:val="28"/>
+          <w:szCs w:val="28"/>
+        </w:rPr>
+      </w:pPr>
+      <w:r>
+        <w:rPr>
+          <w:color w:val="FF0000"/>
+          <w:sz w:val="28"/>
+          <w:szCs w:val="28"/>
+        </w:rPr>
+        <w:t>Требования к надежности</w:t>
+      </w:r>
+      <w:r>
+        <w:rPr>
+          <w:color w:val="FF0000"/>
+          <w:sz w:val="28"/>
+          <w:szCs w:val="28"/>
+          <w:lang w:val="en-US"/>
+        </w:rPr>
+        <w:t>:</w:t>
+      </w:r>
+    </w:p>
+    <w:p>
+      <w:pPr>
+        <w:pStyle w:val="aa"/>
+        <w:widowControl/>
+        <w:numPr>
+          <w:ilvl w:val="0"/>
+          <w:numId w:val="25"/>
+        </w:numPr>
+        <w:autoSpaceDE/>
+        <w:autoSpaceDN/>
+        <w:adjustRightInd/>
+        <w:spacing w:line="360" w:lineRule="auto"/>
+        <w:jc w:val="both"/>
+        <w:rPr>
+          <w:color w:val="FF0000"/>
+          <w:sz w:val="28"/>
+          <w:szCs w:val="28"/>
+        </w:rPr>
+      </w:pPr>
+      <w:r>
+        <w:rPr>
+          <w:color w:val="FF0000"/>
+          <w:sz w:val="28"/>
+          <w:szCs w:val="28"/>
+        </w:rPr>
+        <w:t>Разделение пользователей на две роли</w:t>
+      </w:r>
+      <w:r>
+        <w:rPr>
+          <w:color w:val="FF0000"/>
+          <w:sz w:val="28"/>
+          <w:szCs w:val="28"/>
+        </w:rPr>
+        <w:t>: “</w:t>
+      </w:r>
+      <w:r>
+        <w:rPr>
+          <w:color w:val="FF0000"/>
+          <w:sz w:val="28"/>
+          <w:szCs w:val="28"/>
+        </w:rPr>
+        <w:t>Администратор</w:t>
+      </w:r>
+      <w:r>
+        <w:rPr>
+          <w:color w:val="FF0000"/>
+          <w:sz w:val="28"/>
+          <w:szCs w:val="28"/>
+        </w:rPr>
+        <w:t>”</w:t>
+      </w:r>
+      <w:r>
+        <w:rPr>
+          <w:color w:val="FF0000"/>
+          <w:sz w:val="28"/>
+          <w:szCs w:val="28"/>
+        </w:rPr>
+        <w:t xml:space="preserve"> и </w:t>
+      </w:r>
+      <w:r>
+        <w:rPr>
+          <w:color w:val="FF0000"/>
+          <w:sz w:val="28"/>
+          <w:szCs w:val="28"/>
+        </w:rPr>
+        <w:t>“</w:t>
+      </w:r>
+      <w:r>
+        <w:rPr>
+          <w:color w:val="FF0000"/>
+          <w:sz w:val="28"/>
+          <w:szCs w:val="28"/>
+        </w:rPr>
+        <w:t>Обычный пользователь</w:t>
+      </w:r>
+      <w:r>
+        <w:rPr>
+          <w:color w:val="FF0000"/>
+          <w:sz w:val="28"/>
+          <w:szCs w:val="28"/>
+        </w:rPr>
+        <w:t>”</w:t>
+      </w:r>
+      <w:r>
+        <w:rPr>
+          <w:color w:val="FF0000"/>
+          <w:sz w:val="28"/>
+          <w:szCs w:val="28"/>
+        </w:rPr>
+        <w:t>.</w:t>
+      </w:r>
+    </w:p>
+    <w:p>
+      <w:pPr>
+        <w:widowControl/>
+        <w:autoSpaceDE/>
+        <w:autoSpaceDN/>
+        <w:adjustRightInd/>
+        <w:spacing w:line="360" w:lineRule="auto"/>
+        <w:ind w:left="709"/>
+        <w:jc w:val="both"/>
+        <w:rPr>
+          <w:color w:val="FF0000"/>
+          <w:sz w:val="28"/>
+          <w:szCs w:val="28"/>
+          <w:lang w:val="en-US"/>
+        </w:rPr>
+      </w:pPr>
+      <w:r>
+        <w:rPr>
+          <w:color w:val="FF0000"/>
+          <w:sz w:val="28"/>
+          <w:szCs w:val="28"/>
+        </w:rPr>
+        <w:t>Условия эксплуатации</w:t>
+      </w:r>
+      <w:r>
+        <w:rPr>
+          <w:color w:val="FF0000"/>
+          <w:sz w:val="28"/>
+          <w:szCs w:val="28"/>
+          <w:lang w:val="en-US"/>
+        </w:rPr>
+        <w:t>:</w:t>
+      </w:r>
+    </w:p>
+    <w:p>
+      <w:pPr>
+        <w:pStyle w:val="aa"/>
+        <w:widowControl/>
+        <w:numPr>
+          <w:ilvl w:val="0"/>
+          <w:numId w:val="25"/>
+        </w:numPr>
+        <w:autoSpaceDE/>
+        <w:autoSpaceDN/>
+        <w:adjustRightInd/>
+        <w:spacing w:line="360" w:lineRule="auto"/>
+        <w:jc w:val="both"/>
+        <w:rPr>
+          <w:color w:val="FF0000"/>
+          <w:sz w:val="28"/>
+          <w:szCs w:val="28"/>
+        </w:rPr>
+      </w:pPr>
+      <w:r>
+        <w:rPr>
+          <w:color w:val="FF0000"/>
+          <w:sz w:val="28"/>
+          <w:szCs w:val="28"/>
+        </w:rPr>
+        <w:t>Устойчивое интернет-соединение для связи с базой данных.</w:t>
+      </w:r>
+    </w:p>
+    <w:p>
+      <w:pPr>
+        <w:widowControl/>
+        <w:tabs>
+          <w:tab w:val="left" w:pos="8463"/>
+        </w:tabs>
+        <w:autoSpaceDE/>
+        <w:autoSpaceDN/>
+        <w:adjustRightInd/>
+        <w:spacing w:line="360" w:lineRule="auto"/>
+        <w:ind w:left="709"/>
+        <w:jc w:val="both"/>
+        <w:rPr>
+          <w:color w:val="FF0000"/>
+          <w:sz w:val="28"/>
+          <w:szCs w:val="28"/>
+        </w:rPr>
+      </w:pPr>
+      <w:r>
+        <w:rPr>
+          <w:color w:val="FF0000"/>
+          <w:sz w:val="28"/>
+          <w:szCs w:val="28"/>
+        </w:rPr>
+        <w:t>Требования к составу и параметрам технических средств</w:t>
+      </w:r>
+      <w:r>
+        <w:rPr>
+          <w:color w:val="FF0000"/>
+          <w:sz w:val="28"/>
+          <w:szCs w:val="28"/>
+        </w:rPr>
+        <w:t>:</w:t>
+      </w:r>
+      <w:r>
+        <w:rPr>
+          <w:color w:val="FF0000"/>
+          <w:sz w:val="28"/>
+          <w:szCs w:val="28"/>
+        </w:rPr>
+        <w:tab/>
+      </w:r>
+    </w:p>
+    <w:p>
+      <w:pPr>
+        <w:pStyle w:val="aa"/>
+        <w:widowControl/>
+        <w:numPr>
+          <w:ilvl w:val="0"/>
+          <w:numId w:val="25"/>
+        </w:numPr>
+        <w:autoSpaceDE/>
+        <w:autoSpaceDN/>
+        <w:adjustRightInd/>
+        <w:spacing w:line="360" w:lineRule="auto"/>
+        <w:jc w:val="both"/>
+        <w:rPr>
+          <w:color w:val="FF0000"/>
+          <w:sz w:val="28"/>
+          <w:szCs w:val="28"/>
+        </w:rPr>
+      </w:pPr>
+      <w:r>
+        <w:rPr>
+          <w:color w:val="FF0000"/>
+          <w:sz w:val="28"/>
+          <w:szCs w:val="28"/>
+        </w:rPr>
+        <w:t>Удаленное устройство, которое будет выполнять роль сервера</w:t>
+      </w:r>
+      <w:r>
+        <w:rPr>
+          <w:color w:val="FF0000"/>
+          <w:sz w:val="28"/>
+          <w:szCs w:val="28"/>
+        </w:rPr>
+        <w:t>;</w:t>
+      </w:r>
+    </w:p>
+    <w:p>
+      <w:pPr>
+        <w:pStyle w:val="aa"/>
+        <w:widowControl/>
+        <w:numPr>
+          <w:ilvl w:val="0"/>
+          <w:numId w:val="25"/>
+        </w:numPr>
+        <w:autoSpaceDE/>
+        <w:autoSpaceDN/>
+        <w:adjustRightInd/>
+        <w:spacing w:line="360" w:lineRule="auto"/>
+        <w:jc w:val="both"/>
+        <w:rPr>
+          <w:color w:val="FF0000"/>
+          <w:sz w:val="28"/>
+          <w:szCs w:val="28"/>
+        </w:rPr>
+      </w:pPr>
+      <w:r>
+        <w:rPr>
+          <w:color w:val="FF0000"/>
+          <w:sz w:val="28"/>
+          <w:szCs w:val="28"/>
+        </w:rPr>
+        <w:t xml:space="preserve">Устройство пользователя, управляемое </w:t>
+      </w:r>
+      <w:r>
+        <w:rPr>
+          <w:color w:val="FF0000"/>
+          <w:sz w:val="28"/>
+          <w:szCs w:val="28"/>
+          <w:lang w:val="en-US"/>
+        </w:rPr>
+        <w:t>Android</w:t>
+      </w:r>
+    </w:p>
+    <w:p>
+      <w:pPr>
+        <w:widowControl/>
+        <w:autoSpaceDE/>
+        <w:autoSpaceDN/>
+        <w:adjustRightInd/>
+        <w:spacing w:line="360" w:lineRule="auto"/>
+        <w:ind w:left="709"/>
+        <w:jc w:val="both"/>
+        <w:rPr>
+          <w:color w:val="FF0000"/>
+          <w:sz w:val="28"/>
+          <w:szCs w:val="28"/>
+        </w:rPr>
+      </w:pPr>
+      <w:r>
+        <w:rPr>
+          <w:color w:val="FF0000"/>
+          <w:sz w:val="28"/>
+          <w:szCs w:val="28"/>
+        </w:rPr>
+        <w:t>Требования к информационной и программной совместимости</w:t>
+      </w:r>
+      <w:r>
+        <w:rPr>
+          <w:color w:val="FF0000"/>
+          <w:sz w:val="28"/>
+          <w:szCs w:val="28"/>
+        </w:rPr>
+        <w:t>:</w:t>
+      </w:r>
+    </w:p>
+    <w:p>
+      <w:pPr>
+        <w:pStyle w:val="aa"/>
+        <w:widowControl/>
+        <w:numPr>
+          <w:ilvl w:val="0"/>
+          <w:numId w:val="25"/>
+        </w:numPr>
+        <w:autoSpaceDE/>
+        <w:autoSpaceDN/>
+        <w:adjustRightInd/>
+        <w:spacing w:line="360" w:lineRule="auto"/>
+        <w:jc w:val="both"/>
+        <w:rPr>
+          <w:color w:val="FF0000"/>
+          <w:sz w:val="28"/>
+          <w:szCs w:val="28"/>
+        </w:rPr>
+      </w:pPr>
+      <w:r>
+        <w:rPr>
+          <w:color w:val="FF0000"/>
+          <w:sz w:val="28"/>
+          <w:szCs w:val="28"/>
+        </w:rPr>
+        <w:t xml:space="preserve">Серверная часть сервиса должна быть совместима с использованием </w:t>
+      </w:r>
+      <w:r>
+        <w:rPr>
+          <w:color w:val="FF0000"/>
+          <w:sz w:val="28"/>
+          <w:szCs w:val="28"/>
+          <w:lang w:val="en-US"/>
+        </w:rPr>
+        <w:t>Firebase</w:t>
+      </w:r>
+    </w:p>
+    <w:p>
+      <w:pPr>
+        <w:pStyle w:val="aa"/>
+        <w:widowControl/>
+        <w:numPr>
+          <w:ilvl w:val="0"/>
+          <w:numId w:val="25"/>
+        </w:numPr>
+        <w:autoSpaceDE/>
+        <w:autoSpaceDN/>
+        <w:adjustRightInd/>
+        <w:spacing w:line="360" w:lineRule="auto"/>
+        <w:jc w:val="both"/>
+        <w:rPr>
+          <w:color w:val="FF0000"/>
+          <w:sz w:val="28"/>
+          <w:szCs w:val="28"/>
+        </w:rPr>
+      </w:pPr>
+      <w:r>
+        <w:rPr>
+          <w:color w:val="FF0000"/>
+          <w:sz w:val="28"/>
+          <w:szCs w:val="28"/>
+        </w:rPr>
+        <w:t xml:space="preserve">Клиентская часть сервиса должна быть полностью реализована на языке </w:t>
+      </w:r>
+      <w:r>
+        <w:rPr>
+          <w:color w:val="FF0000"/>
+          <w:sz w:val="28"/>
+          <w:szCs w:val="28"/>
+          <w:lang w:val="en-US"/>
+        </w:rPr>
+        <w:t>Java</w:t>
+      </w:r>
+      <w:r>
+        <w:rPr>
+          <w:color w:val="FF0000"/>
+          <w:sz w:val="28"/>
+          <w:szCs w:val="28"/>
+        </w:rPr>
+        <w:t xml:space="preserve"> </w:t>
+      </w:r>
+      <w:r>
+        <w:rPr>
+          <w:color w:val="FF0000"/>
+          <w:sz w:val="28"/>
+          <w:szCs w:val="28"/>
+        </w:rPr>
+        <w:t xml:space="preserve">для мобильной платформы </w:t>
+      </w:r>
+      <w:r>
+        <w:rPr>
+          <w:color w:val="FF0000"/>
+          <w:sz w:val="28"/>
+          <w:szCs w:val="28"/>
+          <w:lang w:val="en-US"/>
+        </w:rPr>
+        <w:t>Android</w:t>
+      </w:r>
+      <w:r>
+        <w:rPr>
+          <w:color w:val="FF0000"/>
+          <w:sz w:val="28"/>
+          <w:szCs w:val="28"/>
+        </w:rPr>
+        <w:t>.</w:t>
       </w:r>
     </w:p>
     <w:p>
@@ -3901,7 +4494,6 @@
           <w:sz w:val="28"/>
           <w:szCs w:val="28"/>
         </w:rPr>
-        <w:lastRenderedPageBreak/>
         <w:t>Архитектура</w:t>
       </w:r>
       <w:bookmarkEnd w:id="4"/>
@@ -4019,6 +4611,7 @@
           <w:sz w:val="28"/>
           <w:szCs w:val="28"/>
         </w:rPr>
+        <w:lastRenderedPageBreak/>
         <w:t>Информация об игре: включает в себя все данные об играх, такие как название, разработчик, издатель, описание и дата релиза;</w:t>
       </w:r>
     </w:p>
@@ -4355,7 +4948,6 @@
           <w:sz w:val="28"/>
           <w:szCs w:val="28"/>
         </w:rPr>
-        <w:lastRenderedPageBreak/>
         <w:t>Уведомления о выходе игры: оповещения, отправляемые на устройства пользователей о скором релизе ожидаемых игр;</w:t>
       </w:r>
     </w:p>
@@ -4405,6 +4997,7 @@
           <w:sz w:val="28"/>
           <w:szCs w:val="28"/>
         </w:rPr>
+        <w:lastRenderedPageBreak/>
         <w:drawing>
           <wp:inline distT="0" distB="0" distL="0" distR="0" wp14:anchorId="29E69F14" wp14:editId="0F7181E2">
             <wp:extent cx="5400000" cy="3738151"/>
@@ -5315,9 +5908,19 @@
           <w:sz w:val="28"/>
           <w:szCs w:val="28"/>
         </w:rPr>
-        <w:t>пу-пу-пу</w:t>
+        <w:t>пу-</w:t>
+      </w:r>
+      <w:proofErr w:type="gramStart"/>
+      <w:r>
+        <w:rPr>
+          <w:color w:val="FF0000"/>
+          <w:sz w:val="28"/>
+          <w:szCs w:val="28"/>
+        </w:rPr>
+        <w:t>пу-пу</w:t>
       </w:r>
       <w:proofErr w:type="spellEnd"/>
+      <w:proofErr w:type="gramEnd"/>
       <w:r>
         <w:rPr>
           <w:color w:val="FF0000"/>
@@ -5564,9 +6167,19 @@
           <w:sz w:val="28"/>
           <w:szCs w:val="28"/>
         </w:rPr>
-        <w:t>пу-пу-пу</w:t>
+        <w:t>пу-</w:t>
+      </w:r>
+      <w:proofErr w:type="gramStart"/>
+      <w:r>
+        <w:rPr>
+          <w:color w:val="FF0000"/>
+          <w:sz w:val="28"/>
+          <w:szCs w:val="28"/>
+        </w:rPr>
+        <w:t>пу-пу</w:t>
       </w:r>
       <w:proofErr w:type="spellEnd"/>
+      <w:proofErr w:type="gramEnd"/>
       <w:r>
         <w:rPr>
           <w:color w:val="FF0000"/>
@@ -5671,9 +6284,19 @@
           <w:sz w:val="28"/>
           <w:szCs w:val="28"/>
         </w:rPr>
-        <w:t>пу-пу-пу</w:t>
+        <w:t>пу-</w:t>
+      </w:r>
+      <w:proofErr w:type="gramStart"/>
+      <w:r>
+        <w:rPr>
+          <w:color w:val="FF0000"/>
+          <w:sz w:val="28"/>
+          <w:szCs w:val="28"/>
+        </w:rPr>
+        <w:t>пу-пу</w:t>
       </w:r>
       <w:proofErr w:type="spellEnd"/>
+      <w:proofErr w:type="gramEnd"/>
       <w:r>
         <w:rPr>
           <w:color w:val="FF0000"/>
@@ -12146,6 +12769,118 @@
     </w:lvl>
   </w:abstractNum>
   <w:abstractNum w:abstractNumId="16" w15:restartNumberingAfterBreak="0">
+    <w:nsid w:val="52275D30"/>
+    <w:multiLevelType w:val="hybridMultilevel"/>
+    <w:tmpl w:val="8DD256AA"/>
+    <w:lvl w:ilvl="0" w:tplc="063097A8">
+      <w:numFmt w:val="bullet"/>
+      <w:lvlText w:val="-"/>
+      <w:lvlJc w:val="left"/>
+      <w:pPr>
+        <w:ind w:left="1069" w:hanging="360"/>
+      </w:pPr>
+      <w:rPr>
+        <w:rFonts w:ascii="Times New Roman" w:eastAsia="Times New Roman" w:hAnsi="Times New Roman" w:cs="Times New Roman" w:hint="default"/>
+      </w:rPr>
+    </w:lvl>
+    <w:lvl w:ilvl="1" w:tplc="04190003" w:tentative="1">
+      <w:start w:val="1"/>
+      <w:numFmt w:val="bullet"/>
+      <w:lvlText w:val="o"/>
+      <w:lvlJc w:val="left"/>
+      <w:pPr>
+        <w:ind w:left="1789" w:hanging="360"/>
+      </w:pPr>
+      <w:rPr>
+        <w:rFonts w:ascii="Courier New" w:hAnsi="Courier New" w:cs="Courier New" w:hint="default"/>
+      </w:rPr>
+    </w:lvl>
+    <w:lvl w:ilvl="2" w:tplc="04190005" w:tentative="1">
+      <w:start w:val="1"/>
+      <w:numFmt w:val="bullet"/>
+      <w:lvlText w:val=""/>
+      <w:lvlJc w:val="left"/>
+      <w:pPr>
+        <w:ind w:left="2509" w:hanging="360"/>
+      </w:pPr>
+      <w:rPr>
+        <w:rFonts w:ascii="Wingdings" w:hAnsi="Wingdings" w:hint="default"/>
+      </w:rPr>
+    </w:lvl>
+    <w:lvl w:ilvl="3" w:tplc="04190001" w:tentative="1">
+      <w:start w:val="1"/>
+      <w:numFmt w:val="bullet"/>
+      <w:lvlText w:val=""/>
+      <w:lvlJc w:val="left"/>
+      <w:pPr>
+        <w:ind w:left="3229" w:hanging="360"/>
+      </w:pPr>
+      <w:rPr>
+        <w:rFonts w:ascii="Symbol" w:hAnsi="Symbol" w:hint="default"/>
+      </w:rPr>
+    </w:lvl>
+    <w:lvl w:ilvl="4" w:tplc="04190003" w:tentative="1">
+      <w:start w:val="1"/>
+      <w:numFmt w:val="bullet"/>
+      <w:lvlText w:val="o"/>
+      <w:lvlJc w:val="left"/>
+      <w:pPr>
+        <w:ind w:left="3949" w:hanging="360"/>
+      </w:pPr>
+      <w:rPr>
+        <w:rFonts w:ascii="Courier New" w:hAnsi="Courier New" w:cs="Courier New" w:hint="default"/>
+      </w:rPr>
+    </w:lvl>
+    <w:lvl w:ilvl="5" w:tplc="04190005" w:tentative="1">
+      <w:start w:val="1"/>
+      <w:numFmt w:val="bullet"/>
+      <w:lvlText w:val=""/>
+      <w:lvlJc w:val="left"/>
+      <w:pPr>
+        <w:ind w:left="4669" w:hanging="360"/>
+      </w:pPr>
+      <w:rPr>
+        <w:rFonts w:ascii="Wingdings" w:hAnsi="Wingdings" w:hint="default"/>
+      </w:rPr>
+    </w:lvl>
+    <w:lvl w:ilvl="6" w:tplc="04190001" w:tentative="1">
+      <w:start w:val="1"/>
+      <w:numFmt w:val="bullet"/>
+      <w:lvlText w:val=""/>
+      <w:lvlJc w:val="left"/>
+      <w:pPr>
+        <w:ind w:left="5389" w:hanging="360"/>
+      </w:pPr>
+      <w:rPr>
+        <w:rFonts w:ascii="Symbol" w:hAnsi="Symbol" w:hint="default"/>
+      </w:rPr>
+    </w:lvl>
+    <w:lvl w:ilvl="7" w:tplc="04190003" w:tentative="1">
+      <w:start w:val="1"/>
+      <w:numFmt w:val="bullet"/>
+      <w:lvlText w:val="o"/>
+      <w:lvlJc w:val="left"/>
+      <w:pPr>
+        <w:ind w:left="6109" w:hanging="360"/>
+      </w:pPr>
+      <w:rPr>
+        <w:rFonts w:ascii="Courier New" w:hAnsi="Courier New" w:cs="Courier New" w:hint="default"/>
+      </w:rPr>
+    </w:lvl>
+    <w:lvl w:ilvl="8" w:tplc="04190005" w:tentative="1">
+      <w:start w:val="1"/>
+      <w:numFmt w:val="bullet"/>
+      <w:lvlText w:val=""/>
+      <w:lvlJc w:val="left"/>
+      <w:pPr>
+        <w:ind w:left="6829" w:hanging="360"/>
+      </w:pPr>
+      <w:rPr>
+        <w:rFonts w:ascii="Wingdings" w:hAnsi="Wingdings" w:hint="default"/>
+      </w:rPr>
+    </w:lvl>
+  </w:abstractNum>
+  <w:abstractNum w:abstractNumId="17" w15:restartNumberingAfterBreak="0">
     <w:nsid w:val="561118F2"/>
     <w:multiLevelType w:val="hybridMultilevel"/>
     <w:tmpl w:val="5DD8C5AA"/>
@@ -12285,7 +13020,7 @@
       </w:rPr>
     </w:lvl>
   </w:abstractNum>
-  <w:abstractNum w:abstractNumId="17" w15:restartNumberingAfterBreak="0">
+  <w:abstractNum w:abstractNumId="18" w15:restartNumberingAfterBreak="0">
     <w:nsid w:val="5EAD509F"/>
     <w:multiLevelType w:val="hybridMultilevel"/>
     <w:tmpl w:val="463A8D58"/>
@@ -12371,7 +13106,7 @@
       </w:pPr>
     </w:lvl>
   </w:abstractNum>
-  <w:abstractNum w:abstractNumId="18" w15:restartNumberingAfterBreak="0">
+  <w:abstractNum w:abstractNumId="19" w15:restartNumberingAfterBreak="0">
     <w:nsid w:val="642A6561"/>
     <w:multiLevelType w:val="hybridMultilevel"/>
     <w:tmpl w:val="2F089D4A"/>
@@ -12484,7 +13219,7 @@
       </w:rPr>
     </w:lvl>
   </w:abstractNum>
-  <w:abstractNum w:abstractNumId="19" w15:restartNumberingAfterBreak="0">
+  <w:abstractNum w:abstractNumId="20" w15:restartNumberingAfterBreak="0">
     <w:nsid w:val="71C3064D"/>
     <w:multiLevelType w:val="hybridMultilevel"/>
     <w:tmpl w:val="CCB01C6C"/>
@@ -12597,7 +13332,7 @@
       </w:rPr>
     </w:lvl>
   </w:abstractNum>
-  <w:abstractNum w:abstractNumId="20" w15:restartNumberingAfterBreak="0">
+  <w:abstractNum w:abstractNumId="21" w15:restartNumberingAfterBreak="0">
     <w:nsid w:val="74732E33"/>
     <w:multiLevelType w:val="hybridMultilevel"/>
     <w:tmpl w:val="4B1E4B74"/>
@@ -12683,7 +13418,7 @@
       </w:pPr>
     </w:lvl>
   </w:abstractNum>
-  <w:abstractNum w:abstractNumId="21" w15:restartNumberingAfterBreak="0">
+  <w:abstractNum w:abstractNumId="22" w15:restartNumberingAfterBreak="0">
     <w:nsid w:val="754D69F9"/>
     <w:multiLevelType w:val="hybridMultilevel"/>
     <w:tmpl w:val="64BABB26"/>
@@ -12796,7 +13531,7 @@
       </w:rPr>
     </w:lvl>
   </w:abstractNum>
-  <w:abstractNum w:abstractNumId="22" w15:restartNumberingAfterBreak="0">
+  <w:abstractNum w:abstractNumId="23" w15:restartNumberingAfterBreak="0">
     <w:nsid w:val="7DDD6471"/>
     <w:multiLevelType w:val="hybridMultilevel"/>
     <w:tmpl w:val="9C70E3BA"/>
@@ -12883,7 +13618,7 @@
     </w:lvl>
   </w:abstractNum>
   <w:num w:numId="1" w16cid:durableId="754517779">
-    <w:abstractNumId w:val="19"/>
+    <w:abstractNumId w:val="20"/>
   </w:num>
   <w:num w:numId="2" w16cid:durableId="1797748452">
     <w:abstractNumId w:val="15"/>
@@ -12892,10 +13627,10 @@
     <w:abstractNumId w:val="13"/>
   </w:num>
   <w:num w:numId="4" w16cid:durableId="692682579">
-    <w:abstractNumId w:val="18"/>
+    <w:abstractNumId w:val="19"/>
   </w:num>
   <w:num w:numId="5" w16cid:durableId="2089961954">
-    <w:abstractNumId w:val="16"/>
+    <w:abstractNumId w:val="17"/>
   </w:num>
   <w:num w:numId="6" w16cid:durableId="1738429874">
     <w:abstractNumId w:val="6"/>
@@ -12934,13 +13669,13 @@
     <w:abstractNumId w:val="9"/>
   </w:num>
   <w:num w:numId="18" w16cid:durableId="2129739702">
-    <w:abstractNumId w:val="17"/>
+    <w:abstractNumId w:val="18"/>
   </w:num>
   <w:num w:numId="19" w16cid:durableId="645938497">
     <w:abstractNumId w:val="10"/>
   </w:num>
   <w:num w:numId="20" w16cid:durableId="1212153906">
-    <w:abstractNumId w:val="22"/>
+    <w:abstractNumId w:val="23"/>
     <w:lvlOverride w:ilvl="0">
       <w:startOverride w:val="1"/>
     </w:lvlOverride>
@@ -12973,13 +13708,16 @@
     <w:abstractNumId w:val="2"/>
   </w:num>
   <w:num w:numId="22" w16cid:durableId="1624262419">
-    <w:abstractNumId w:val="21"/>
+    <w:abstractNumId w:val="22"/>
   </w:num>
   <w:num w:numId="23" w16cid:durableId="687416715">
     <w:abstractNumId w:val="5"/>
   </w:num>
   <w:num w:numId="24" w16cid:durableId="241722470">
-    <w:abstractNumId w:val="20"/>
+    <w:abstractNumId w:val="21"/>
+  </w:num>
+  <w:num w:numId="25" w16cid:durableId="129053895">
+    <w:abstractNumId w:val="16"/>
   </w:num>
 </w:numbering>
 </file>

</xml_diff>